<commit_message>
Subiendo .ino y mejoras al informe
</commit_message>
<xml_diff>
--- a/Informe Final/Informe Final.docx
+++ b/Informe Final/Informe Final.docx
@@ -1913,10 +1913,44 @@
           <w:color w:val="000000"/>
           <w:lang w:eastAsia="es-AR"/>
         </w:rPr>
-        <w:t>Conectarse al collar para conocer la temperatura del can  y el estado del collar (puesto, desprendido, etc).</w:t>
-      </w:r>
-      <w:bookmarkStart w:id="0" w:name="_GoBack"/>
-      <w:bookmarkEnd w:id="0"/>
+        <w:t xml:space="preserve">Conectarse al collar para conocer la temperatura del </w:t>
+      </w:r>
+      <w:proofErr w:type="gramStart"/>
+      <w:r>
+        <w:rPr>
+          <w:rFonts w:ascii="Arial" w:eastAsia="Times New Roman" w:hAnsi="Arial" w:cs="Arial"/>
+          <w:color w:val="000000"/>
+          <w:lang w:eastAsia="es-AR"/>
+        </w:rPr>
+        <w:t>can  y</w:t>
+      </w:r>
+      <w:proofErr w:type="gramEnd"/>
+      <w:r>
+        <w:rPr>
+          <w:rFonts w:ascii="Arial" w:eastAsia="Times New Roman" w:hAnsi="Arial" w:cs="Arial"/>
+          <w:color w:val="000000"/>
+          <w:lang w:eastAsia="es-AR"/>
+        </w:rPr>
+        <w:t xml:space="preserve"> el estado del collar (puesto, desprendido, </w:t>
+      </w:r>
+      <w:proofErr w:type="spellStart"/>
+      <w:r>
+        <w:rPr>
+          <w:rFonts w:ascii="Arial" w:eastAsia="Times New Roman" w:hAnsi="Arial" w:cs="Arial"/>
+          <w:color w:val="000000"/>
+          <w:lang w:eastAsia="es-AR"/>
+        </w:rPr>
+        <w:t>etc</w:t>
+      </w:r>
+      <w:proofErr w:type="spellEnd"/>
+      <w:r>
+        <w:rPr>
+          <w:rFonts w:ascii="Arial" w:eastAsia="Times New Roman" w:hAnsi="Arial" w:cs="Arial"/>
+          <w:color w:val="000000"/>
+          <w:lang w:eastAsia="es-AR"/>
+        </w:rPr>
+        <w:t>).</w:t>
+      </w:r>
     </w:p>
     <w:p>
       <w:pPr>
@@ -13403,20 +13437,15 @@
     <w:p>
       <w:pPr>
         <w:rPr>
-          <w:b/>
-          <w:sz w:val="28"/>
-          <w:u w:val="single"/>
-        </w:rPr>
-      </w:pPr>
-    </w:p>
-    <w:p>
-      <w:pPr>
-        <w:rPr>
-          <w:b/>
-          <w:sz w:val="28"/>
-          <w:u w:val="single"/>
-        </w:rPr>
-      </w:pPr>
+          <w:sz w:val="28"/>
+        </w:rPr>
+      </w:pPr>
+      <w:r>
+        <w:rPr>
+          <w:sz w:val="28"/>
+        </w:rPr>
+        <w:t>La aplicación Android se encuentra conformada de la siguiente manera</w:t>
+      </w:r>
     </w:p>
     <w:p>
       <w:pPr>
@@ -13441,10 +13470,10 @@
         </w:rPr>
         <w:lastRenderedPageBreak/>
         <w:drawing>
-          <wp:inline distT="0" distB="0" distL="0" distR="0" wp14:anchorId="25F6A301" wp14:editId="59A0530D">
-            <wp:extent cx="3105150" cy="5448300"/>
-            <wp:effectExtent l="0" t="0" r="0" b="0"/>
-            <wp:docPr id="36" name="Imagen 36"/>
+          <wp:inline distT="0" distB="0" distL="0" distR="0" wp14:anchorId="0D7155C5" wp14:editId="480998BD">
+            <wp:extent cx="3086100" cy="5419725"/>
+            <wp:effectExtent l="0" t="0" r="0" b="9525"/>
+            <wp:docPr id="51" name="Imagen 51"/>
             <wp:cNvGraphicFramePr>
               <a:graphicFrameLocks xmlns:a="http://schemas.openxmlformats.org/drawingml/2006/main" noChangeAspect="1"/>
             </wp:cNvGraphicFramePr>
@@ -13464,6 +13493,317 @@
                   <pic:spPr>
                     <a:xfrm>
                       <a:off x="0" y="0"/>
+                      <a:ext cx="3086100" cy="5419725"/>
+                    </a:xfrm>
+                    <a:prstGeom prst="rect">
+                      <a:avLst/>
+                    </a:prstGeom>
+                  </pic:spPr>
+                </pic:pic>
+              </a:graphicData>
+            </a:graphic>
+          </wp:inline>
+        </w:drawing>
+      </w:r>
+    </w:p>
+    <w:p>
+      <w:pPr>
+        <w:rPr>
+          <w:b/>
+          <w:sz w:val="28"/>
+          <w:u w:val="single"/>
+        </w:rPr>
+      </w:pPr>
+      <w:r>
+        <w:rPr>
+          <w:noProof/>
+        </w:rPr>
+        <w:lastRenderedPageBreak/>
+        <w:drawing>
+          <wp:inline distT="0" distB="0" distL="0" distR="0" wp14:anchorId="298AA6BF" wp14:editId="57A7D018">
+            <wp:extent cx="3076575" cy="5429250"/>
+            <wp:effectExtent l="0" t="0" r="9525" b="0"/>
+            <wp:docPr id="52" name="Imagen 52"/>
+            <wp:cNvGraphicFramePr>
+              <a:graphicFrameLocks xmlns:a="http://schemas.openxmlformats.org/drawingml/2006/main" noChangeAspect="1"/>
+            </wp:cNvGraphicFramePr>
+            <a:graphic xmlns:a="http://schemas.openxmlformats.org/drawingml/2006/main">
+              <a:graphicData uri="http://schemas.openxmlformats.org/drawingml/2006/picture">
+                <pic:pic xmlns:pic="http://schemas.openxmlformats.org/drawingml/2006/picture">
+                  <pic:nvPicPr>
+                    <pic:cNvPr id="1" name=""/>
+                    <pic:cNvPicPr/>
+                  </pic:nvPicPr>
+                  <pic:blipFill>
+                    <a:blip r:embed="rId7"/>
+                    <a:stretch>
+                      <a:fillRect/>
+                    </a:stretch>
+                  </pic:blipFill>
+                  <pic:spPr>
+                    <a:xfrm>
+                      <a:off x="0" y="0"/>
+                      <a:ext cx="3076575" cy="5429250"/>
+                    </a:xfrm>
+                    <a:prstGeom prst="rect">
+                      <a:avLst/>
+                    </a:prstGeom>
+                  </pic:spPr>
+                </pic:pic>
+              </a:graphicData>
+            </a:graphic>
+          </wp:inline>
+        </w:drawing>
+      </w:r>
+    </w:p>
+    <w:p>
+      <w:pPr>
+        <w:rPr>
+          <w:b/>
+          <w:sz w:val="28"/>
+          <w:u w:val="single"/>
+        </w:rPr>
+      </w:pPr>
+      <w:r>
+        <w:rPr>
+          <w:noProof/>
+        </w:rPr>
+        <w:lastRenderedPageBreak/>
+        <w:drawing>
+          <wp:inline distT="0" distB="0" distL="0" distR="0" wp14:anchorId="27FFDB32" wp14:editId="0D432502">
+            <wp:extent cx="3048000" cy="5438775"/>
+            <wp:effectExtent l="0" t="0" r="0" b="9525"/>
+            <wp:docPr id="53" name="Imagen 53"/>
+            <wp:cNvGraphicFramePr>
+              <a:graphicFrameLocks xmlns:a="http://schemas.openxmlformats.org/drawingml/2006/main" noChangeAspect="1"/>
+            </wp:cNvGraphicFramePr>
+            <a:graphic xmlns:a="http://schemas.openxmlformats.org/drawingml/2006/main">
+              <a:graphicData uri="http://schemas.openxmlformats.org/drawingml/2006/picture">
+                <pic:pic xmlns:pic="http://schemas.openxmlformats.org/drawingml/2006/picture">
+                  <pic:nvPicPr>
+                    <pic:cNvPr id="1" name=""/>
+                    <pic:cNvPicPr/>
+                  </pic:nvPicPr>
+                  <pic:blipFill>
+                    <a:blip r:embed="rId8"/>
+                    <a:stretch>
+                      <a:fillRect/>
+                    </a:stretch>
+                  </pic:blipFill>
+                  <pic:spPr>
+                    <a:xfrm>
+                      <a:off x="0" y="0"/>
+                      <a:ext cx="3048000" cy="5438775"/>
+                    </a:xfrm>
+                    <a:prstGeom prst="rect">
+                      <a:avLst/>
+                    </a:prstGeom>
+                  </pic:spPr>
+                </pic:pic>
+              </a:graphicData>
+            </a:graphic>
+          </wp:inline>
+        </w:drawing>
+      </w:r>
+    </w:p>
+    <w:p>
+      <w:pPr>
+        <w:rPr>
+          <w:b/>
+          <w:sz w:val="28"/>
+          <w:u w:val="single"/>
+        </w:rPr>
+      </w:pPr>
+      <w:r>
+        <w:rPr>
+          <w:noProof/>
+        </w:rPr>
+        <w:lastRenderedPageBreak/>
+        <w:drawing>
+          <wp:inline distT="0" distB="0" distL="0" distR="0" wp14:anchorId="7BE3E844" wp14:editId="211742D6">
+            <wp:extent cx="3105150" cy="5495925"/>
+            <wp:effectExtent l="0" t="0" r="0" b="9525"/>
+            <wp:docPr id="54" name="Imagen 54"/>
+            <wp:cNvGraphicFramePr>
+              <a:graphicFrameLocks xmlns:a="http://schemas.openxmlformats.org/drawingml/2006/main" noChangeAspect="1"/>
+            </wp:cNvGraphicFramePr>
+            <a:graphic xmlns:a="http://schemas.openxmlformats.org/drawingml/2006/main">
+              <a:graphicData uri="http://schemas.openxmlformats.org/drawingml/2006/picture">
+                <pic:pic xmlns:pic="http://schemas.openxmlformats.org/drawingml/2006/picture">
+                  <pic:nvPicPr>
+                    <pic:cNvPr id="1" name=""/>
+                    <pic:cNvPicPr/>
+                  </pic:nvPicPr>
+                  <pic:blipFill>
+                    <a:blip r:embed="rId9"/>
+                    <a:stretch>
+                      <a:fillRect/>
+                    </a:stretch>
+                  </pic:blipFill>
+                  <pic:spPr>
+                    <a:xfrm>
+                      <a:off x="0" y="0"/>
+                      <a:ext cx="3105150" cy="5495925"/>
+                    </a:xfrm>
+                    <a:prstGeom prst="rect">
+                      <a:avLst/>
+                    </a:prstGeom>
+                  </pic:spPr>
+                </pic:pic>
+              </a:graphicData>
+            </a:graphic>
+          </wp:inline>
+        </w:drawing>
+      </w:r>
+    </w:p>
+    <w:p>
+      <w:pPr>
+        <w:rPr>
+          <w:b/>
+          <w:sz w:val="28"/>
+          <w:u w:val="single"/>
+        </w:rPr>
+      </w:pPr>
+      <w:r>
+        <w:rPr>
+          <w:noProof/>
+        </w:rPr>
+        <w:lastRenderedPageBreak/>
+        <w:drawing>
+          <wp:inline distT="0" distB="0" distL="0" distR="0" wp14:anchorId="7887FC93" wp14:editId="332D445E">
+            <wp:extent cx="3095625" cy="5457825"/>
+            <wp:effectExtent l="0" t="0" r="9525" b="9525"/>
+            <wp:docPr id="59" name="Imagen 59"/>
+            <wp:cNvGraphicFramePr>
+              <a:graphicFrameLocks xmlns:a="http://schemas.openxmlformats.org/drawingml/2006/main" noChangeAspect="1"/>
+            </wp:cNvGraphicFramePr>
+            <a:graphic xmlns:a="http://schemas.openxmlformats.org/drawingml/2006/main">
+              <a:graphicData uri="http://schemas.openxmlformats.org/drawingml/2006/picture">
+                <pic:pic xmlns:pic="http://schemas.openxmlformats.org/drawingml/2006/picture">
+                  <pic:nvPicPr>
+                    <pic:cNvPr id="1" name=""/>
+                    <pic:cNvPicPr/>
+                  </pic:nvPicPr>
+                  <pic:blipFill>
+                    <a:blip r:embed="rId10"/>
+                    <a:stretch>
+                      <a:fillRect/>
+                    </a:stretch>
+                  </pic:blipFill>
+                  <pic:spPr>
+                    <a:xfrm>
+                      <a:off x="0" y="0"/>
+                      <a:ext cx="3095625" cy="5457825"/>
+                    </a:xfrm>
+                    <a:prstGeom prst="rect">
+                      <a:avLst/>
+                    </a:prstGeom>
+                  </pic:spPr>
+                </pic:pic>
+              </a:graphicData>
+            </a:graphic>
+          </wp:inline>
+        </w:drawing>
+      </w:r>
+    </w:p>
+    <w:p>
+      <w:pPr>
+        <w:rPr>
+          <w:b/>
+          <w:sz w:val="28"/>
+          <w:u w:val="single"/>
+        </w:rPr>
+      </w:pPr>
+      <w:r>
+        <w:rPr>
+          <w:noProof/>
+        </w:rPr>
+        <w:lastRenderedPageBreak/>
+        <w:drawing>
+          <wp:inline distT="0" distB="0" distL="0" distR="0" wp14:anchorId="6B0C3640" wp14:editId="597ECA16">
+            <wp:extent cx="3086100" cy="5438775"/>
+            <wp:effectExtent l="0" t="0" r="0" b="9525"/>
+            <wp:docPr id="61" name="Imagen 61"/>
+            <wp:cNvGraphicFramePr>
+              <a:graphicFrameLocks xmlns:a="http://schemas.openxmlformats.org/drawingml/2006/main" noChangeAspect="1"/>
+            </wp:cNvGraphicFramePr>
+            <a:graphic xmlns:a="http://schemas.openxmlformats.org/drawingml/2006/main">
+              <a:graphicData uri="http://schemas.openxmlformats.org/drawingml/2006/picture">
+                <pic:pic xmlns:pic="http://schemas.openxmlformats.org/drawingml/2006/picture">
+                  <pic:nvPicPr>
+                    <pic:cNvPr id="1" name=""/>
+                    <pic:cNvPicPr/>
+                  </pic:nvPicPr>
+                  <pic:blipFill>
+                    <a:blip r:embed="rId11"/>
+                    <a:stretch>
+                      <a:fillRect/>
+                    </a:stretch>
+                  </pic:blipFill>
+                  <pic:spPr>
+                    <a:xfrm>
+                      <a:off x="0" y="0"/>
+                      <a:ext cx="3086100" cy="5438775"/>
+                    </a:xfrm>
+                    <a:prstGeom prst="rect">
+                      <a:avLst/>
+                    </a:prstGeom>
+                  </pic:spPr>
+                </pic:pic>
+              </a:graphicData>
+            </a:graphic>
+          </wp:inline>
+        </w:drawing>
+      </w:r>
+      <w:bookmarkStart w:id="0" w:name="_GoBack"/>
+      <w:bookmarkEnd w:id="0"/>
+    </w:p>
+    <w:p>
+      <w:pPr>
+        <w:rPr>
+          <w:b/>
+          <w:sz w:val="28"/>
+          <w:u w:val="single"/>
+        </w:rPr>
+      </w:pPr>
+    </w:p>
+    <w:p>
+      <w:pPr>
+        <w:rPr>
+          <w:b/>
+          <w:sz w:val="28"/>
+          <w:u w:val="single"/>
+        </w:rPr>
+      </w:pPr>
+      <w:r>
+        <w:rPr>
+          <w:noProof/>
+        </w:rPr>
+        <w:lastRenderedPageBreak/>
+        <w:drawing>
+          <wp:inline distT="0" distB="0" distL="0" distR="0" wp14:anchorId="25F6A301" wp14:editId="59A0530D">
+            <wp:extent cx="3105150" cy="5448300"/>
+            <wp:effectExtent l="0" t="0" r="0" b="0"/>
+            <wp:docPr id="36" name="Imagen 36"/>
+            <wp:cNvGraphicFramePr>
+              <a:graphicFrameLocks xmlns:a="http://schemas.openxmlformats.org/drawingml/2006/main" noChangeAspect="1"/>
+            </wp:cNvGraphicFramePr>
+            <a:graphic xmlns:a="http://schemas.openxmlformats.org/drawingml/2006/main">
+              <a:graphicData uri="http://schemas.openxmlformats.org/drawingml/2006/picture">
+                <pic:pic xmlns:pic="http://schemas.openxmlformats.org/drawingml/2006/picture">
+                  <pic:nvPicPr>
+                    <pic:cNvPr id="1" name=""/>
+                    <pic:cNvPicPr/>
+                  </pic:nvPicPr>
+                  <pic:blipFill>
+                    <a:blip r:embed="rId12"/>
+                    <a:stretch>
+                      <a:fillRect/>
+                    </a:stretch>
+                  </pic:blipFill>
+                  <pic:spPr>
+                    <a:xfrm>
+                      <a:off x="0" y="0"/>
                       <a:ext cx="3105150" cy="5448300"/>
                     </a:xfrm>
                     <a:prstGeom prst="rect">
@@ -13506,7 +13846,7 @@
                     <pic:cNvPicPr/>
                   </pic:nvPicPr>
                   <pic:blipFill>
-                    <a:blip r:embed="rId7"/>
+                    <a:blip r:embed="rId13"/>
                     <a:stretch>
                       <a:fillRect/>
                     </a:stretch>

</xml_diff>